<commit_message>
lógica para o carrinho de compras
</commit_message>
<xml_diff>
--- a/API/Documentação da API do Pokémon.docx
+++ b/API/Documentação da API do Pokémon.docx
@@ -36,6 +36,17 @@
         </w:rPr>
         <w:t xml:space="preserve"> Pokémon</w:t>
       </w:r>
+    </w:p>
+    <w:p>
+      <w:pPr>
+        <w:spacing w:line="360" w:lineRule="auto"/>
+        <w:jc w:val="center"/>
+        <w:rPr>
+          <w:rFonts w:ascii="Arial" w:hAnsi="Arial" w:cs="Arial"/>
+          <w:sz w:val="24"/>
+          <w:szCs w:val="24"/>
+        </w:rPr>
+      </w:pPr>
     </w:p>
     <w:p>
       <w:pPr>
@@ -313,6 +324,46 @@
         <w:spacing w:line="360" w:lineRule="auto"/>
         <w:rPr>
           <w:rFonts w:ascii="Arial" w:hAnsi="Arial" w:cs="Arial"/>
+          <w:sz w:val="24"/>
+          <w:szCs w:val="24"/>
+        </w:rPr>
+      </w:pPr>
+    </w:p>
+    <w:p>
+      <w:pPr>
+        <w:spacing w:line="360" w:lineRule="auto"/>
+        <w:rPr>
+          <w:rFonts w:ascii="Arial" w:hAnsi="Arial" w:cs="Arial"/>
+          <w:sz w:val="24"/>
+          <w:szCs w:val="24"/>
+        </w:rPr>
+      </w:pPr>
+    </w:p>
+    <w:p>
+      <w:pPr>
+        <w:spacing w:line="360" w:lineRule="auto"/>
+        <w:rPr>
+          <w:rFonts w:ascii="Arial" w:hAnsi="Arial" w:cs="Arial"/>
+          <w:sz w:val="24"/>
+          <w:szCs w:val="24"/>
+        </w:rPr>
+      </w:pPr>
+    </w:p>
+    <w:p>
+      <w:pPr>
+        <w:spacing w:line="360" w:lineRule="auto"/>
+        <w:rPr>
+          <w:rFonts w:ascii="Arial" w:hAnsi="Arial" w:cs="Arial"/>
+          <w:sz w:val="24"/>
+          <w:szCs w:val="24"/>
+        </w:rPr>
+      </w:pPr>
+    </w:p>
+    <w:p>
+      <w:pPr>
+        <w:spacing w:line="360" w:lineRule="auto"/>
+        <w:rPr>
+          <w:rFonts w:ascii="Arial" w:hAnsi="Arial" w:cs="Arial"/>
           <w:b/>
           <w:sz w:val="24"/>
           <w:szCs w:val="24"/>
@@ -344,15 +395,15 @@
         <w:spacing w:line="360" w:lineRule="auto"/>
         <w:rPr>
           <w:rFonts w:ascii="Arial" w:hAnsi="Arial" w:cs="Arial"/>
-          <w:sz w:val="18"/>
-          <w:szCs w:val="18"/>
-        </w:rPr>
-      </w:pPr>
-      <w:r>
-        <w:rPr>
-          <w:rFonts w:ascii="Arial" w:hAnsi="Arial" w:cs="Arial"/>
-          <w:sz w:val="18"/>
-          <w:szCs w:val="18"/>
+          <w:sz w:val="24"/>
+          <w:szCs w:val="24"/>
+        </w:rPr>
+      </w:pPr>
+      <w:r>
+        <w:rPr>
+          <w:rFonts w:ascii="Arial" w:hAnsi="Arial" w:cs="Arial"/>
+          <w:sz w:val="24"/>
+          <w:szCs w:val="24"/>
         </w:rPr>
         <w:t xml:space="preserve">A documentação está disponível nesse link </w:t>
       </w:r>
@@ -361,8 +412,8 @@
           <w:rPr>
             <w:rStyle w:val="Hyperlink"/>
             <w:rFonts w:ascii="Arial" w:hAnsi="Arial" w:cs="Arial"/>
-            <w:sz w:val="18"/>
-            <w:szCs w:val="18"/>
+            <w:sz w:val="24"/>
+            <w:szCs w:val="24"/>
           </w:rPr>
           <w:t>https://pokeapi.co/docs/v2</w:t>
         </w:r>
@@ -370,8 +421,8 @@
       <w:r>
         <w:rPr>
           <w:rFonts w:ascii="Arial" w:hAnsi="Arial" w:cs="Arial"/>
-          <w:sz w:val="18"/>
-          <w:szCs w:val="18"/>
+          <w:sz w:val="24"/>
+          <w:szCs w:val="24"/>
         </w:rPr>
         <w:t xml:space="preserve"> </w:t>
       </w:r>
@@ -433,7 +484,6 @@
           <w:sz w:val="24"/>
           <w:szCs w:val="24"/>
         </w:rPr>
-        <w:lastRenderedPageBreak/>
         <w:drawing>
           <wp:inline distT="0" distB="0" distL="0" distR="0" wp14:anchorId="2C3D28A6" wp14:editId="4637E7CC">
             <wp:extent cx="5400040" cy="1002030"/>
@@ -522,8 +572,6 @@
         </w:rPr>
         <w:t xml:space="preserve">20 </w:t>
       </w:r>
-      <w:bookmarkStart w:id="0" w:name="_GoBack"/>
-      <w:bookmarkEnd w:id="0"/>
       <w:r>
         <w:rPr>
           <w:rFonts w:ascii="Arial" w:hAnsi="Arial" w:cs="Arial"/>
@@ -564,16 +612,14 @@
         </w:rPr>
         <w:t xml:space="preserve"> </w:t>
       </w:r>
-      <w:proofErr w:type="gramStart"/>
-      <w:r>
-        <w:rPr>
-          <w:rFonts w:ascii="Arial" w:hAnsi="Arial" w:cs="Arial"/>
-          <w:sz w:val="24"/>
-          <w:szCs w:val="24"/>
-        </w:rPr>
-        <w:t>no parâmetros</w:t>
-      </w:r>
-      <w:proofErr w:type="gramEnd"/>
+      <w:r>
+        <w:rPr>
+          <w:rFonts w:ascii="Arial" w:hAnsi="Arial" w:cs="Arial"/>
+          <w:sz w:val="24"/>
+          <w:szCs w:val="24"/>
+        </w:rPr>
+        <w:t>nos parâmetros</w:t>
+      </w:r>
       <w:r>
         <w:rPr>
           <w:rFonts w:ascii="Arial" w:hAnsi="Arial" w:cs="Arial"/>
@@ -604,15 +650,7 @@
           <w:sz w:val="24"/>
           <w:szCs w:val="24"/>
         </w:rPr>
-        <w:t>informações</w:t>
-      </w:r>
-      <w:r>
-        <w:rPr>
-          <w:rFonts w:ascii="Arial" w:hAnsi="Arial" w:cs="Arial"/>
-          <w:sz w:val="24"/>
-          <w:szCs w:val="24"/>
-        </w:rPr>
-        <w:t xml:space="preserve"> como </w:t>
+        <w:t xml:space="preserve">informações como </w:t>
       </w:r>
       <w:proofErr w:type="spellStart"/>
       <w:r>
@@ -741,6 +779,8 @@
         </w:rPr>
         <w:t>berries</w:t>
       </w:r>
+      <w:bookmarkStart w:id="0" w:name="_GoBack"/>
+      <w:bookmarkEnd w:id="0"/>
       <w:proofErr w:type="spellEnd"/>
       <w:r>
         <w:rPr>
@@ -788,15 +828,15 @@
           <w:sz w:val="24"/>
           <w:szCs w:val="24"/>
         </w:rPr>
-        <w:t>as informações sobre essa endpoint específica.</w:t>
-      </w:r>
-      <w:r>
-        <w:rPr>
-          <w:rFonts w:ascii="Arial" w:hAnsi="Arial" w:cs="Arial"/>
-          <w:sz w:val="24"/>
-          <w:szCs w:val="24"/>
-        </w:rPr>
-        <w:t xml:space="preserve"> </w:t>
+        <w:t>as informações sobre essa endpoint específica</w:t>
+      </w:r>
+      <w:r>
+        <w:rPr>
+          <w:rFonts w:ascii="Arial" w:hAnsi="Arial" w:cs="Arial"/>
+          <w:sz w:val="24"/>
+          <w:szCs w:val="24"/>
+        </w:rPr>
+        <w:t xml:space="preserve"> em formato JSON para que possa ser utilizada.</w:t>
       </w:r>
     </w:p>
     <w:p>
@@ -858,6 +898,68 @@
           <w:szCs w:val="24"/>
         </w:rPr>
         <w:t xml:space="preserve"> </w:t>
+      </w:r>
+    </w:p>
+    <w:p>
+      <w:pPr>
+        <w:spacing w:line="360" w:lineRule="auto"/>
+        <w:rPr>
+          <w:rFonts w:ascii="Arial" w:hAnsi="Arial" w:cs="Arial"/>
+          <w:b/>
+          <w:sz w:val="24"/>
+          <w:szCs w:val="24"/>
+        </w:rPr>
+      </w:pPr>
+      <w:proofErr w:type="spellStart"/>
+      <w:r>
+        <w:rPr>
+          <w:rFonts w:ascii="Arial" w:hAnsi="Arial" w:cs="Arial"/>
+          <w:b/>
+          <w:sz w:val="24"/>
+          <w:szCs w:val="24"/>
+        </w:rPr>
+        <w:t>Obejtos</w:t>
+      </w:r>
+      <w:proofErr w:type="spellEnd"/>
+      <w:r>
+        <w:rPr>
+          <w:rFonts w:ascii="Arial" w:hAnsi="Arial" w:cs="Arial"/>
+          <w:b/>
+          <w:sz w:val="24"/>
+          <w:szCs w:val="24"/>
+        </w:rPr>
+        <w:t xml:space="preserve"> </w:t>
+      </w:r>
+      <w:proofErr w:type="spellStart"/>
+      <w:proofErr w:type="gramStart"/>
+      <w:r>
+        <w:rPr>
+          <w:rFonts w:ascii="Arial" w:hAnsi="Arial" w:cs="Arial"/>
+          <w:b/>
+          <w:sz w:val="24"/>
+          <w:szCs w:val="24"/>
+        </w:rPr>
+        <w:t>Json</w:t>
+      </w:r>
+      <w:proofErr w:type="spellEnd"/>
+      <w:r>
+        <w:rPr>
+          <w:rFonts w:ascii="Arial" w:hAnsi="Arial" w:cs="Arial"/>
+          <w:b/>
+          <w:sz w:val="24"/>
+          <w:szCs w:val="24"/>
+        </w:rPr>
+        <w:t>{</w:t>
+      </w:r>
+      <w:proofErr w:type="gramEnd"/>
+      <w:r>
+        <w:rPr>
+          <w:rFonts w:ascii="Arial" w:hAnsi="Arial" w:cs="Arial"/>
+          <w:b/>
+          <w:sz w:val="24"/>
+          <w:szCs w:val="24"/>
+        </w:rPr>
+        <w:t>}</w:t>
       </w:r>
     </w:p>
     <w:p>

</xml_diff>